<commit_message>
Add real print function with its name in statusbar
</commit_message>
<xml_diff>
--- a/InvoiceTemplate.docx
+++ b/InvoiceTemplate.docx
@@ -1,9 +1,9 @@
 
 <file path=word/document.xml><?xml version="1.0" encoding="utf-8"?>
-<w:document xmlns:wpc="http://schemas.microsoft.com/office/word/2010/wordprocessingCanvas" xmlns:mc="http://schemas.openxmlformats.org/markup-compatibility/2006" xmlns:o="urn:schemas-microsoft-com:office:office" xmlns:r="http://schemas.openxmlformats.org/officeDocument/2006/relationships" xmlns:m="http://schemas.openxmlformats.org/officeDocument/2006/math" xmlns:v="urn:schemas-microsoft-com:vml" xmlns:wp14="http://schemas.microsoft.com/office/word/2010/wordprocessingDrawing" xmlns:wp="http://schemas.openxmlformats.org/drawingml/2006/wordprocessingDrawing" xmlns:w10="urn:schemas-microsoft-com:office:word" xmlns:w="http://schemas.openxmlformats.org/wordprocessingml/2006/main" xmlns:w14="http://schemas.microsoft.com/office/word/2010/wordml" xmlns:w15="http://schemas.microsoft.com/office/word/2012/wordml" xmlns:wpg="http://schemas.microsoft.com/office/word/2010/wordprocessingGroup" xmlns:wpi="http://schemas.microsoft.com/office/word/2010/wordprocessingInk" xmlns:wne="http://schemas.microsoft.com/office/word/2006/wordml" xmlns:wps="http://schemas.microsoft.com/office/word/2010/wordprocessingShape" mc:Ignorable="w14 w15 wp14">
+<w:document xmlns:wpc="http://schemas.microsoft.com/office/word/2010/wordprocessingCanvas" xmlns:cx="http://schemas.microsoft.com/office/drawing/2014/chartex" xmlns:cx1="http://schemas.microsoft.com/office/drawing/2015/9/8/chartex" xmlns:cx2="http://schemas.microsoft.com/office/drawing/2015/10/21/chartex" xmlns:cx3="http://schemas.microsoft.com/office/drawing/2016/5/9/chartex" xmlns:cx4="http://schemas.microsoft.com/office/drawing/2016/5/10/chartex" xmlns:cx5="http://schemas.microsoft.com/office/drawing/2016/5/11/chartex" xmlns:cx6="http://schemas.microsoft.com/office/drawing/2016/5/12/chartex" xmlns:cx7="http://schemas.microsoft.com/office/drawing/2016/5/13/chartex" xmlns:cx8="http://schemas.microsoft.com/office/drawing/2016/5/14/chartex" xmlns:mc="http://schemas.openxmlformats.org/markup-compatibility/2006" xmlns:aink="http://schemas.microsoft.com/office/drawing/2016/ink" xmlns:am3d="http://schemas.microsoft.com/office/drawing/2017/model3d" xmlns:o="urn:schemas-microsoft-com:office:office" xmlns:r="http://schemas.openxmlformats.org/officeDocument/2006/relationships" xmlns:m="http://schemas.openxmlformats.org/officeDocument/2006/math" xmlns:v="urn:schemas-microsoft-com:vml" xmlns:wp14="http://schemas.microsoft.com/office/word/2010/wordprocessingDrawing" xmlns:wp="http://schemas.openxmlformats.org/drawingml/2006/wordprocessingDrawing" xmlns:w10="urn:schemas-microsoft-com:office:word" xmlns:w="http://schemas.openxmlformats.org/wordprocessingml/2006/main" xmlns:w14="http://schemas.microsoft.com/office/word/2010/wordml" xmlns:w15="http://schemas.microsoft.com/office/word/2012/wordml" xmlns:w16cex="http://schemas.microsoft.com/office/word/2018/wordml/cex" xmlns:w16cid="http://schemas.microsoft.com/office/word/2016/wordml/cid" xmlns:w16="http://schemas.microsoft.com/office/word/2018/wordml" xmlns:w16se="http://schemas.microsoft.com/office/word/2015/wordml/symex" xmlns:wpg="http://schemas.microsoft.com/office/word/2010/wordprocessingGroup" xmlns:wpi="http://schemas.microsoft.com/office/word/2010/wordprocessingInk" xmlns:wne="http://schemas.microsoft.com/office/word/2006/wordml" xmlns:wps="http://schemas.microsoft.com/office/word/2010/wordprocessingShape" mc:Ignorable="w14 w15 w16se w16cid w16 w16cex wp14">
   <w:background w:color="FFFFFF"/>
   <w:body>
-    <w:p w14:noSpellErr="1">
+    <w:p>
       <w:pPr>
         <w:pStyle w:val="Normal1"/>
         <w:spacing w:line="360" w:lineRule="auto"/>
@@ -25,7 +25,7 @@
       </w:tblGrid>
       <w:tr>
         <w:trPr>
-          <w:trHeight w:val="1341"/>
+          <w:trHeight w:val="27"/>
         </w:trPr>
         <w:tc>
           <w:tcPr>
@@ -174,12 +174,12 @@
         <w:tblW w:w="10800" w:type="dxa"/>
         <w:tblInd w:w="170" w:type="dxa"/>
         <w:tblBorders>
-          <w:top w:val="single" w:color="999999" w:sz="4" w:space="0"/>
-          <w:left w:val="single" w:color="999999" w:sz="4" w:space="0"/>
-          <w:bottom w:val="single" w:color="999999" w:sz="4" w:space="0"/>
-          <w:right w:val="single" w:color="999999" w:sz="4" w:space="0"/>
-          <w:insideH w:val="single" w:color="999999" w:sz="4" w:space="0"/>
-          <w:insideV w:val="single" w:color="999999" w:sz="4" w:space="0"/>
+          <w:top w:val="single" w:sz="4" w:space="0" w:color="999999"/>
+          <w:left w:val="single" w:sz="4" w:space="0" w:color="999999"/>
+          <w:bottom w:val="single" w:sz="4" w:space="0" w:color="999999"/>
+          <w:right w:val="single" w:sz="4" w:space="0" w:color="999999"/>
+          <w:insideH w:val="single" w:sz="4" w:space="0" w:color="999999"/>
+          <w:insideV w:val="single" w:sz="4" w:space="0" w:color="999999"/>
         </w:tblBorders>
         <w:tblLayout w:type="fixed"/>
         <w:tblCellMar>
@@ -213,16 +213,16 @@
               <w:spacing w:line="240" w:lineRule="auto"/>
               <w:jc w:val="center"/>
               <w:rPr>
-                <w:b w:val="1"/>
-                <w:bCs w:val="1"/>
+                <w:b/>
+                <w:bCs/>
                 <w:color w:val="auto"/>
               </w:rPr>
             </w:pPr>
             <w:r>
               <w:rPr>
                 <w:rFonts w:eastAsia="Roboto Condensed"/>
-                <w:b w:val="1"/>
-                <w:bCs w:val="1"/>
+                <w:b/>
+                <w:bCs/>
                 <w:color w:val="auto"/>
               </w:rPr>
               <w:t xml:space="preserve">Item </w:t>
@@ -230,8 +230,8 @@
             <w:r>
               <w:rPr>
                 <w:rFonts w:eastAsia="Roboto Condensed"/>
-                <w:b w:val="1"/>
-                <w:bCs w:val="1"/>
+                <w:b/>
+                <w:bCs/>
                 <w:color w:val="auto"/>
               </w:rPr>
               <w:t>Name</w:t>
@@ -256,16 +256,16 @@
               <w:spacing w:line="240" w:lineRule="auto"/>
               <w:jc w:val="center"/>
               <w:rPr>
-                <w:b w:val="1"/>
-                <w:bCs w:val="1"/>
+                <w:b/>
+                <w:bCs/>
                 <w:color w:val="auto"/>
               </w:rPr>
             </w:pPr>
             <w:r>
               <w:rPr>
                 <w:rFonts w:eastAsia="Roboto Condensed"/>
-                <w:b w:val="1"/>
-                <w:bCs w:val="1"/>
+                <w:b/>
+                <w:bCs/>
                 <w:color w:val="auto"/>
               </w:rPr>
               <w:t>Unit Price</w:t>
@@ -287,16 +287,14 @@
           <w:p>
             <w:pPr>
               <w:pStyle w:val="Normal1"/>
-              <w:bidi w:val="0"/>
-              <w:spacing w:before="0" w:beforeAutospacing="off" w:after="0" w:afterAutospacing="off" w:line="240" w:lineRule="auto"/>
-              <w:ind w:left="0" w:right="0"/>
+              <w:spacing w:line="240" w:lineRule="auto"/>
               <w:jc w:val="center"/>
             </w:pPr>
             <w:r>
               <w:rPr>
                 <w:rFonts w:eastAsia="Roboto Condensed"/>
-                <w:b w:val="1"/>
-                <w:bCs w:val="1"/>
+                <w:b/>
+                <w:bCs/>
                 <w:color w:val="auto"/>
               </w:rPr>
               <w:t>Quantity</w:t>
@@ -342,7 +340,7 @@
             <w:tcW w:w="10800" w:type="dxa"/>
             <w:gridSpan w:val="4"/>
             <w:tcBorders>
-              <w:bottom w:val="single" w:color="999999" w:sz="4" w:space="0"/>
+              <w:bottom w:val="single" w:sz="4" w:space="0" w:color="999999"/>
             </w:tcBorders>
             <w:tcMar>
               <w:top w:w="180" w:type="dxa"/>
@@ -357,17 +355,14 @@
               <w:spacing w:line="240" w:lineRule="auto"/>
             </w:pPr>
             <w:r>
-              <w:rPr/>
               <w:t xml:space="preserve">{%tr for item in </w:t>
             </w:r>
             <w:proofErr w:type="spellStart"/>
             <w:r>
-              <w:rPr/>
               <w:t>tbl_contents</w:t>
             </w:r>
             <w:proofErr w:type="spellEnd"/>
             <w:r>
-              <w:rPr/>
               <w:t xml:space="preserve"> %}</w:t>
             </w:r>
           </w:p>
@@ -390,9 +385,21 @@
               <w:pStyle w:val="Normal1"/>
               <w:spacing w:line="240" w:lineRule="auto"/>
             </w:pPr>
-            <w:r>
-              <w:rPr/>
-              <w:t>{{ item.label }}</w:t>
+            <w:proofErr w:type="gramStart"/>
+            <w:r>
+              <w:t xml:space="preserve">{{ </w:t>
+            </w:r>
+            <w:proofErr w:type="spellStart"/>
+            <w:r>
+              <w:t>item</w:t>
+            </w:r>
+            <w:proofErr w:type="gramEnd"/>
+            <w:r>
+              <w:t>.label</w:t>
+            </w:r>
+            <w:proofErr w:type="spellEnd"/>
+            <w:r>
+              <w:t xml:space="preserve"> }}</w:t>
             </w:r>
           </w:p>
         </w:tc>
@@ -414,8 +421,25 @@
               <w:jc w:val="right"/>
             </w:pPr>
             <w:r>
-              <w:rPr/>
-              <w:t>{%tc for col in item.cols %}</w:t>
+              <w:t>{%</w:t>
+            </w:r>
+            <w:proofErr w:type="spellStart"/>
+            <w:r>
+              <w:t>tc</w:t>
+            </w:r>
+            <w:proofErr w:type="spellEnd"/>
+            <w:r>
+              <w:t xml:space="preserve"> for col in </w:t>
+            </w:r>
+            <w:proofErr w:type="spellStart"/>
+            <w:proofErr w:type="gramStart"/>
+            <w:r>
+              <w:t>item.cols</w:t>
+            </w:r>
+            <w:proofErr w:type="spellEnd"/>
+            <w:proofErr w:type="gramEnd"/>
+            <w:r>
+              <w:t xml:space="preserve"> %}</w:t>
             </w:r>
           </w:p>
         </w:tc>
@@ -434,16 +458,13 @@
             <w:pPr>
               <w:pStyle w:val="Normal1"/>
               <w:spacing w:line="240" w:lineRule="auto"/>
-              <w:jc w:val="left"/>
             </w:pPr>
             <w:proofErr w:type="gramStart"/>
             <w:r>
-              <w:rPr/>
               <w:t>{{ col</w:t>
             </w:r>
             <w:proofErr w:type="gramEnd"/>
             <w:r>
-              <w:rPr/>
               <w:t xml:space="preserve"> }}</w:t>
             </w:r>
           </w:p>
@@ -460,21 +481,23 @@
             </w:tcMar>
           </w:tcPr>
           <w:p>
-            <w:pPr>
-              <w:pStyle w:val="Normal"/>
-            </w:pPr>
-            <w:r>
-              <w:rPr/>
-              <w:t xml:space="preserve">{%tc </w:t>
+            <w:r>
+              <w:t>{%</w:t>
             </w:r>
             <w:proofErr w:type="spellStart"/>
             <w:r>
-              <w:rPr/>
+              <w:t>tc</w:t>
+            </w:r>
+            <w:proofErr w:type="spellEnd"/>
+            <w:r>
+              <w:t xml:space="preserve"> </w:t>
+            </w:r>
+            <w:proofErr w:type="spellStart"/>
+            <w:r>
               <w:t>endfor</w:t>
             </w:r>
             <w:proofErr w:type="spellEnd"/>
             <w:r>
-              <w:rPr/>
               <w:t xml:space="preserve"> %}</w:t>
             </w:r>
           </w:p>
@@ -486,7 +509,7 @@
             <w:tcW w:w="10800" w:type="dxa"/>
             <w:gridSpan w:val="4"/>
             <w:tcBorders>
-              <w:bottom w:val="single" w:color="999999" w:sz="4" w:space="0"/>
+              <w:bottom w:val="single" w:sz="4" w:space="0" w:color="999999"/>
             </w:tcBorders>
             <w:shd w:val="clear" w:color="auto" w:fill="FFFFFF" w:themeFill="background1"/>
             <w:tcMar>
@@ -503,17 +526,14 @@
               <w:jc w:val="center"/>
             </w:pPr>
             <w:r>
-              <w:rPr/>
               <w:t xml:space="preserve">{%tr </w:t>
             </w:r>
             <w:proofErr w:type="spellStart"/>
             <w:r>
-              <w:rPr/>
               <w:t>endfor</w:t>
             </w:r>
             <w:proofErr w:type="spellEnd"/>
             <w:r>
-              <w:rPr/>
               <w:t xml:space="preserve"> %}</w:t>
             </w:r>
           </w:p>
@@ -525,7 +545,7 @@
             <w:tcW w:w="10800" w:type="dxa"/>
             <w:gridSpan w:val="4"/>
             <w:tcBorders>
-              <w:bottom w:val="single" w:color="999999" w:sz="4" w:space="0"/>
+              <w:bottom w:val="single" w:sz="4" w:space="0" w:color="999999"/>
             </w:tcBorders>
             <w:shd w:val="clear" w:color="auto" w:fill="FFFFFF" w:themeFill="background1"/>
             <w:tcMar>
@@ -605,7 +625,7 @@
             </w:pPr>
             <w:r>
               <w:rPr>
-                <w:rFonts w:ascii="Arial Narrow" w:hAnsi="Arial Narrow" w:eastAsia="Roboto Condensed" w:cs="Roboto Condensed"/>
+                <w:rFonts w:ascii="Arial Narrow" w:eastAsia="Roboto Condensed" w:hAnsi="Arial Narrow" w:cs="Roboto Condensed"/>
                 <w:color w:val="666666"/>
                 <w:szCs w:val="22"/>
               </w:rPr>
@@ -635,14 +655,14 @@
             </w:pPr>
             <w:r>
               <w:rPr>
-                <w:rFonts w:ascii="Arial Narrow" w:hAnsi="Arial Narrow" w:eastAsia="Roboto Condensed" w:cs="Roboto Condensed"/>
+                <w:rFonts w:ascii="Arial Narrow" w:eastAsia="Roboto Condensed" w:hAnsi="Arial Narrow" w:cs="Roboto Condensed"/>
                 <w:color w:val="666666"/>
               </w:rPr>
               <w:t>{{subtotal}}</w:t>
             </w:r>
             <w:r>
               <w:rPr>
-                <w:rFonts w:ascii="Arial Narrow" w:hAnsi="Arial Narrow" w:eastAsia="Roboto Condensed" w:cs="Roboto Condensed"/>
+                <w:rFonts w:ascii="Arial Narrow" w:eastAsia="Roboto Condensed" w:hAnsi="Arial Narrow" w:cs="Roboto Condensed"/>
                 <w:color w:val="666666"/>
               </w:rPr>
               <w:t xml:space="preserve"> EGP</w:t>
@@ -746,16 +766,16 @@
               <w:spacing w:line="240" w:lineRule="auto"/>
               <w:jc w:val="right"/>
               <w:rPr>
-                <w:b w:val="1"/>
-                <w:bCs w:val="1"/>
+                <w:b/>
+                <w:bCs/>
                 <w:color w:val="auto"/>
               </w:rPr>
             </w:pPr>
             <w:r>
               <w:rPr>
                 <w:rFonts w:eastAsia="Roboto Condensed"/>
-                <w:b w:val="1"/>
-                <w:bCs w:val="1"/>
+                <w:b/>
+                <w:bCs/>
                 <w:color w:val="auto"/>
               </w:rPr>
               <w:t>{{total}}</w:t>
@@ -763,8 +783,8 @@
             <w:r>
               <w:rPr>
                 <w:rFonts w:eastAsia="Roboto Condensed"/>
-                <w:b w:val="1"/>
-                <w:bCs w:val="1"/>
+                <w:b/>
+                <w:bCs/>
                 <w:color w:val="auto"/>
               </w:rPr>
               <w:t xml:space="preserve"> EGP</w:t>
@@ -779,7 +799,7 @@
         <w:spacing w:line="360" w:lineRule="auto"/>
       </w:pPr>
     </w:p>
-    <w:p w14:noSpellErr="1">
+    <w:p>
       <w:pPr>
         <w:pStyle w:val="Normal1"/>
         <w:spacing w:line="360" w:lineRule="auto"/>
@@ -787,7 +807,7 @@
     </w:p>
     <w:sectPr>
       <w:headerReference w:type="default" r:id="rId7"/>
-      <w:pgSz w:w="12240" w:h="15840" w:orient="portrait"/>
+      <w:pgSz w:w="12240" w:h="15840"/>
       <w:pgMar w:top="720" w:right="720" w:bottom="720" w:left="720" w:header="720" w:footer="720" w:gutter="0"/>
       <w:cols w:space="720"/>
     </w:sectPr>
@@ -796,7 +816,7 @@
 </file>
 
 <file path=word/endnotes.xml><?xml version="1.0" encoding="utf-8"?>
-<w:endnotes xmlns:wpc="http://schemas.microsoft.com/office/word/2010/wordprocessingCanvas" xmlns:mc="http://schemas.openxmlformats.org/markup-compatibility/2006" xmlns:o="urn:schemas-microsoft-com:office:office" xmlns:r="http://schemas.openxmlformats.org/officeDocument/2006/relationships" xmlns:m="http://schemas.openxmlformats.org/officeDocument/2006/math" xmlns:v="urn:schemas-microsoft-com:vml" xmlns:wp14="http://schemas.microsoft.com/office/word/2010/wordprocessingDrawing" xmlns:wp="http://schemas.openxmlformats.org/drawingml/2006/wordprocessingDrawing" xmlns:w10="urn:schemas-microsoft-com:office:word" xmlns:w="http://schemas.openxmlformats.org/wordprocessingml/2006/main" xmlns:w14="http://schemas.microsoft.com/office/word/2010/wordml" xmlns:w15="http://schemas.microsoft.com/office/word/2012/wordml" xmlns:wpg="http://schemas.microsoft.com/office/word/2010/wordprocessingGroup" xmlns:wpi="http://schemas.microsoft.com/office/word/2010/wordprocessingInk" xmlns:wne="http://schemas.microsoft.com/office/word/2006/wordml" xmlns:wps="http://schemas.microsoft.com/office/word/2010/wordprocessingShape" mc:Ignorable="w14 w15 wp14">
+<w:endnotes xmlns:wpc="http://schemas.microsoft.com/office/word/2010/wordprocessingCanvas" xmlns:cx="http://schemas.microsoft.com/office/drawing/2014/chartex" xmlns:cx1="http://schemas.microsoft.com/office/drawing/2015/9/8/chartex" xmlns:cx2="http://schemas.microsoft.com/office/drawing/2015/10/21/chartex" xmlns:cx3="http://schemas.microsoft.com/office/drawing/2016/5/9/chartex" xmlns:cx4="http://schemas.microsoft.com/office/drawing/2016/5/10/chartex" xmlns:cx5="http://schemas.microsoft.com/office/drawing/2016/5/11/chartex" xmlns:cx6="http://schemas.microsoft.com/office/drawing/2016/5/12/chartex" xmlns:cx7="http://schemas.microsoft.com/office/drawing/2016/5/13/chartex" xmlns:cx8="http://schemas.microsoft.com/office/drawing/2016/5/14/chartex" xmlns:mc="http://schemas.openxmlformats.org/markup-compatibility/2006" xmlns:aink="http://schemas.microsoft.com/office/drawing/2016/ink" xmlns:am3d="http://schemas.microsoft.com/office/drawing/2017/model3d" xmlns:o="urn:schemas-microsoft-com:office:office" xmlns:r="http://schemas.openxmlformats.org/officeDocument/2006/relationships" xmlns:m="http://schemas.openxmlformats.org/officeDocument/2006/math" xmlns:v="urn:schemas-microsoft-com:vml" xmlns:wp14="http://schemas.microsoft.com/office/word/2010/wordprocessingDrawing" xmlns:wp="http://schemas.openxmlformats.org/drawingml/2006/wordprocessingDrawing" xmlns:w10="urn:schemas-microsoft-com:office:word" xmlns:w="http://schemas.openxmlformats.org/wordprocessingml/2006/main" xmlns:w14="http://schemas.microsoft.com/office/word/2010/wordml" xmlns:w15="http://schemas.microsoft.com/office/word/2012/wordml" xmlns:w16cex="http://schemas.microsoft.com/office/word/2018/wordml/cex" xmlns:w16cid="http://schemas.microsoft.com/office/word/2016/wordml/cid" xmlns:w16="http://schemas.microsoft.com/office/word/2018/wordml" xmlns:w16se="http://schemas.microsoft.com/office/word/2015/wordml/symex" xmlns:wpg="http://schemas.microsoft.com/office/word/2010/wordprocessingGroup" xmlns:wpi="http://schemas.microsoft.com/office/word/2010/wordprocessingInk" xmlns:wne="http://schemas.microsoft.com/office/word/2006/wordml" xmlns:wps="http://schemas.microsoft.com/office/word/2010/wordprocessingShape" mc:Ignorable="w14 w15 w16se w16cid w16 w16cex wp14">
   <w:endnote w:type="separator" w:id="-1">
     <w:p>
       <w:r>
@@ -815,7 +835,7 @@
 </file>
 
 <file path=word/footnotes.xml><?xml version="1.0" encoding="utf-8"?>
-<w:footnotes xmlns:wpc="http://schemas.microsoft.com/office/word/2010/wordprocessingCanvas" xmlns:mc="http://schemas.openxmlformats.org/markup-compatibility/2006" xmlns:o="urn:schemas-microsoft-com:office:office" xmlns:r="http://schemas.openxmlformats.org/officeDocument/2006/relationships" xmlns:m="http://schemas.openxmlformats.org/officeDocument/2006/math" xmlns:v="urn:schemas-microsoft-com:vml" xmlns:wp14="http://schemas.microsoft.com/office/word/2010/wordprocessingDrawing" xmlns:wp="http://schemas.openxmlformats.org/drawingml/2006/wordprocessingDrawing" xmlns:w10="urn:schemas-microsoft-com:office:word" xmlns:w="http://schemas.openxmlformats.org/wordprocessingml/2006/main" xmlns:w14="http://schemas.microsoft.com/office/word/2010/wordml" xmlns:w15="http://schemas.microsoft.com/office/word/2012/wordml" xmlns:wpg="http://schemas.microsoft.com/office/word/2010/wordprocessingGroup" xmlns:wpi="http://schemas.microsoft.com/office/word/2010/wordprocessingInk" xmlns:wne="http://schemas.microsoft.com/office/word/2006/wordml" xmlns:wps="http://schemas.microsoft.com/office/word/2010/wordprocessingShape" mc:Ignorable="w14 w15 wp14">
+<w:footnotes xmlns:wpc="http://schemas.microsoft.com/office/word/2010/wordprocessingCanvas" xmlns:cx="http://schemas.microsoft.com/office/drawing/2014/chartex" xmlns:cx1="http://schemas.microsoft.com/office/drawing/2015/9/8/chartex" xmlns:cx2="http://schemas.microsoft.com/office/drawing/2015/10/21/chartex" xmlns:cx3="http://schemas.microsoft.com/office/drawing/2016/5/9/chartex" xmlns:cx4="http://schemas.microsoft.com/office/drawing/2016/5/10/chartex" xmlns:cx5="http://schemas.microsoft.com/office/drawing/2016/5/11/chartex" xmlns:cx6="http://schemas.microsoft.com/office/drawing/2016/5/12/chartex" xmlns:cx7="http://schemas.microsoft.com/office/drawing/2016/5/13/chartex" xmlns:cx8="http://schemas.microsoft.com/office/drawing/2016/5/14/chartex" xmlns:mc="http://schemas.openxmlformats.org/markup-compatibility/2006" xmlns:aink="http://schemas.microsoft.com/office/drawing/2016/ink" xmlns:am3d="http://schemas.microsoft.com/office/drawing/2017/model3d" xmlns:o="urn:schemas-microsoft-com:office:office" xmlns:r="http://schemas.openxmlformats.org/officeDocument/2006/relationships" xmlns:m="http://schemas.openxmlformats.org/officeDocument/2006/math" xmlns:v="urn:schemas-microsoft-com:vml" xmlns:wp14="http://schemas.microsoft.com/office/word/2010/wordprocessingDrawing" xmlns:wp="http://schemas.openxmlformats.org/drawingml/2006/wordprocessingDrawing" xmlns:w10="urn:schemas-microsoft-com:office:word" xmlns:w="http://schemas.openxmlformats.org/wordprocessingml/2006/main" xmlns:w14="http://schemas.microsoft.com/office/word/2010/wordml" xmlns:w15="http://schemas.microsoft.com/office/word/2012/wordml" xmlns:w16cex="http://schemas.microsoft.com/office/word/2018/wordml/cex" xmlns:w16cid="http://schemas.microsoft.com/office/word/2016/wordml/cid" xmlns:w16="http://schemas.microsoft.com/office/word/2018/wordml" xmlns:w16se="http://schemas.microsoft.com/office/word/2015/wordml/symex" xmlns:wpg="http://schemas.microsoft.com/office/word/2010/wordprocessingGroup" xmlns:wpi="http://schemas.microsoft.com/office/word/2010/wordprocessingInk" xmlns:wne="http://schemas.microsoft.com/office/word/2006/wordml" xmlns:wps="http://schemas.microsoft.com/office/word/2010/wordprocessingShape" mc:Ignorable="w14 w15 w16se w16cid w16 w16cex wp14">
   <w:footnote w:type="separator" w:id="-1">
     <w:p>
       <w:r>
@@ -834,87 +854,11 @@
 </file>
 
 <file path=word/header1.xml><?xml version="1.0" encoding="utf-8"?>
-<w:hdr xmlns:wpc="http://schemas.microsoft.com/office/word/2010/wordprocessingCanvas" xmlns:mc="http://schemas.openxmlformats.org/markup-compatibility/2006" xmlns:o="urn:schemas-microsoft-com:office:office" xmlns:r="http://schemas.openxmlformats.org/officeDocument/2006/relationships" xmlns:m="http://schemas.openxmlformats.org/officeDocument/2006/math" xmlns:v="urn:schemas-microsoft-com:vml" xmlns:wp14="http://schemas.microsoft.com/office/word/2010/wordprocessingDrawing" xmlns:wp="http://schemas.openxmlformats.org/drawingml/2006/wordprocessingDrawing" xmlns:w10="urn:schemas-microsoft-com:office:word" xmlns:w="http://schemas.openxmlformats.org/wordprocessingml/2006/main" xmlns:w14="http://schemas.microsoft.com/office/word/2010/wordml" xmlns:w15="http://schemas.microsoft.com/office/word/2012/wordml" xmlns:wpg="http://schemas.microsoft.com/office/word/2010/wordprocessingGroup" xmlns:wpi="http://schemas.microsoft.com/office/word/2010/wordprocessingInk" xmlns:wne="http://schemas.microsoft.com/office/word/2006/wordml" xmlns:wps="http://schemas.microsoft.com/office/word/2010/wordprocessingShape" xmlns:a="http://schemas.openxmlformats.org/drawingml/2006/main" xmlns:pic="http://schemas.openxmlformats.org/drawingml/2006/picture" xmlns:a14="http://schemas.microsoft.com/office/drawing/2010/main" mc:Ignorable="w14 w15 wp14">
+<w:hdr xmlns:wpc="http://schemas.microsoft.com/office/word/2010/wordprocessingCanvas" xmlns:cx="http://schemas.microsoft.com/office/drawing/2014/chartex" xmlns:cx1="http://schemas.microsoft.com/office/drawing/2015/9/8/chartex" xmlns:cx2="http://schemas.microsoft.com/office/drawing/2015/10/21/chartex" xmlns:cx3="http://schemas.microsoft.com/office/drawing/2016/5/9/chartex" xmlns:cx4="http://schemas.microsoft.com/office/drawing/2016/5/10/chartex" xmlns:cx5="http://schemas.microsoft.com/office/drawing/2016/5/11/chartex" xmlns:cx6="http://schemas.microsoft.com/office/drawing/2016/5/12/chartex" xmlns:cx7="http://schemas.microsoft.com/office/drawing/2016/5/13/chartex" xmlns:cx8="http://schemas.microsoft.com/office/drawing/2016/5/14/chartex" xmlns:mc="http://schemas.openxmlformats.org/markup-compatibility/2006" xmlns:aink="http://schemas.microsoft.com/office/drawing/2016/ink" xmlns:am3d="http://schemas.microsoft.com/office/drawing/2017/model3d" xmlns:o="urn:schemas-microsoft-com:office:office" xmlns:r="http://schemas.openxmlformats.org/officeDocument/2006/relationships" xmlns:m="http://schemas.openxmlformats.org/officeDocument/2006/math" xmlns:v="urn:schemas-microsoft-com:vml" xmlns:wp14="http://schemas.microsoft.com/office/word/2010/wordprocessingDrawing" xmlns:wp="http://schemas.openxmlformats.org/drawingml/2006/wordprocessingDrawing" xmlns:w10="urn:schemas-microsoft-com:office:word" xmlns:w="http://schemas.openxmlformats.org/wordprocessingml/2006/main" xmlns:w14="http://schemas.microsoft.com/office/word/2010/wordml" xmlns:w15="http://schemas.microsoft.com/office/word/2012/wordml" xmlns:w16cex="http://schemas.microsoft.com/office/word/2018/wordml/cex" xmlns:w16cid="http://schemas.microsoft.com/office/word/2016/wordml/cid" xmlns:w16="http://schemas.microsoft.com/office/word/2018/wordml" xmlns:w16se="http://schemas.microsoft.com/office/word/2015/wordml/symex" xmlns:wpg="http://schemas.microsoft.com/office/word/2010/wordprocessingGroup" xmlns:wpi="http://schemas.microsoft.com/office/word/2010/wordprocessingInk" xmlns:wne="http://schemas.microsoft.com/office/word/2006/wordml" xmlns:wps="http://schemas.microsoft.com/office/word/2010/wordprocessingShape" mc:Ignorable="w14 w15 w16se w16cid w16 w16cex wp14">
   <w:p>
     <w:pPr>
       <w:pStyle w:val="Header"/>
     </w:pPr>
-    <w:r>
-      <w:rPr>
-        <w:noProof/>
-        <w:lang w:eastAsia="en-US"/>
-      </w:rPr>
-      <w:drawing>
-        <wp:anchor distT="0" distB="0" distL="114300" distR="114300" simplePos="0" relativeHeight="251658240" behindDoc="0" locked="0" layoutInCell="1" allowOverlap="1" wp14:anchorId="335EA3E3" wp14:editId="0D670E7E">
-          <wp:simplePos x="0" y="0"/>
-          <wp:positionH relativeFrom="column">
-            <wp:posOffset>-228600</wp:posOffset>
-          </wp:positionH>
-          <wp:positionV relativeFrom="paragraph">
-            <wp:posOffset>-114300</wp:posOffset>
-          </wp:positionV>
-          <wp:extent cx="7239000" cy="727075"/>
-          <wp:effectExtent l="0" t="0" r="0" b="9525"/>
-          <wp:wrapNone/>
-          <wp:docPr id="1" name="Picture 1"/>
-          <wp:cNvGraphicFramePr>
-            <a:graphicFrameLocks xmlns:a="http://schemas.openxmlformats.org/drawingml/2006/main" noChangeAspect="1"/>
-          </wp:cNvGraphicFramePr>
-          <a:graphic xmlns:a="http://schemas.openxmlformats.org/drawingml/2006/main">
-            <a:graphicData uri="http://schemas.openxmlformats.org/drawingml/2006/picture">
-              <pic:pic xmlns:pic="http://schemas.openxmlformats.org/drawingml/2006/picture">
-                <pic:nvPicPr>
-                  <pic:cNvPr id="0" name="ISUEO_RedBarBleed-01.jpg"/>
-                  <pic:cNvPicPr/>
-                </pic:nvPicPr>
-                <pic:blipFill rotWithShape="1">
-                  <a:blip r:embed="rId1">
-                    <a:extLst>
-                      <a:ext uri="{28A0092B-C50C-407E-A947-70E740481C1C}">
-                        <a14:useLocalDpi xmlns:a14="http://schemas.microsoft.com/office/drawing/2010/main" val="0"/>
-                      </a:ext>
-                    </a:extLst>
-                  </a:blip>
-                  <a:srcRect r="12196"/>
-                  <a:stretch/>
-                </pic:blipFill>
-                <pic:spPr bwMode="auto">
-                  <a:xfrm>
-                    <a:off x="0" y="0"/>
-                    <a:ext cx="7239000" cy="727075"/>
-                  </a:xfrm>
-                  <a:prstGeom prst="rect">
-                    <a:avLst/>
-                  </a:prstGeom>
-                  <a:ln>
-                    <a:noFill/>
-                  </a:ln>
-                  <a:extLst>
-                    <a:ext uri="{53640926-AAD7-44d8-BBD7-CCE9431645EC}">
-                      <a14:shadowObscured xmlns:a14="http://schemas.microsoft.com/office/drawing/2010/main" xmlns:w="http://schemas.openxmlformats.org/wordprocessingml/2006/main" xmlns:w10="urn:schemas-microsoft-com:office:word" xmlns:v="urn:schemas-microsoft-com:vml" xmlns:o="urn:schemas-microsoft-com:office:office" xmlns:mv="urn:schemas-microsoft-com:mac:vml" xmlns:mo="http://schemas.microsoft.com/office/mac/office/2008/main" xmlns=""/>
-                    </a:ext>
-                  </a:extLst>
-                </pic:spPr>
-              </pic:pic>
-            </a:graphicData>
-          </a:graphic>
-          <wp14:sizeRelH relativeFrom="page">
-            <wp14:pctWidth>0</wp14:pctWidth>
-          </wp14:sizeRelH>
-          <wp14:sizeRelV relativeFrom="page">
-            <wp14:pctHeight>0</wp14:pctHeight>
-          </wp14:sizeRelV>
-        </wp:anchor>
-      </w:drawing>
-    </w:r>
-    <w:r>
-      <w:rPr/>
-      <w:t/>
-    </w:r>
-    <w:r>
-      <w:rPr/>
-      <w:t/>
-    </w:r>
   </w:p>
   <w:p>
     <w:pPr>
@@ -935,11 +879,11 @@
 </file>
 
 <file path=word/styles.xml><?xml version="1.0" encoding="utf-8"?>
-<w:styles xmlns:mc="http://schemas.openxmlformats.org/markup-compatibility/2006" xmlns:r="http://schemas.openxmlformats.org/officeDocument/2006/relationships" xmlns:w="http://schemas.openxmlformats.org/wordprocessingml/2006/main" xmlns:w14="http://schemas.microsoft.com/office/word/2010/wordml" xmlns:w15="http://schemas.microsoft.com/office/word/2012/wordml" mc:Ignorable="w14 w15">
+<w:styles xmlns:mc="http://schemas.openxmlformats.org/markup-compatibility/2006" xmlns:r="http://schemas.openxmlformats.org/officeDocument/2006/relationships" xmlns:w="http://schemas.openxmlformats.org/wordprocessingml/2006/main" xmlns:w14="http://schemas.microsoft.com/office/word/2010/wordml" xmlns:w15="http://schemas.microsoft.com/office/word/2012/wordml" xmlns:w16cex="http://schemas.microsoft.com/office/word/2018/wordml/cex" xmlns:w16cid="http://schemas.microsoft.com/office/word/2016/wordml/cid" xmlns:w16="http://schemas.microsoft.com/office/word/2018/wordml" xmlns:w16se="http://schemas.microsoft.com/office/word/2015/wordml/symex" mc:Ignorable="w14 w15 w16se w16cid w16 w16cex">
   <w:docDefaults>
     <w:rPrDefault>
       <w:rPr>
-        <w:rFonts w:asciiTheme="minorHAnsi" w:hAnsiTheme="minorHAnsi" w:eastAsiaTheme="minorEastAsia" w:cstheme="minorBidi"/>
+        <w:rFonts w:asciiTheme="minorHAnsi" w:eastAsiaTheme="minorEastAsia" w:hAnsiTheme="minorHAnsi" w:cstheme="minorBidi"/>
         <w:sz w:val="24"/>
         <w:szCs w:val="24"/>
         <w:lang w:val="en-US" w:eastAsia="ja-JP" w:bidi="ar-SA"/>
@@ -947,17 +891,17 @@
     </w:rPrDefault>
     <w:pPrDefault/>
   </w:docDefaults>
-  <w:latentStyles w:defLockedState="0" w:defUIPriority="99" w:defSemiHidden="0" w:defUnhideWhenUsed="0" w:defQFormat="0" w:count="371">
+  <w:latentStyles w:defLockedState="0" w:defUIPriority="99" w:defSemiHidden="0" w:defUnhideWhenUsed="0" w:defQFormat="0" w:count="376">
     <w:lsdException w:name="Normal" w:uiPriority="0" w:qFormat="1"/>
     <w:lsdException w:name="heading 1" w:uiPriority="9" w:qFormat="1"/>
-    <w:lsdException w:name="heading 2" w:uiPriority="9" w:semiHidden="1" w:unhideWhenUsed="1" w:qFormat="1"/>
-    <w:lsdException w:name="heading 3" w:uiPriority="9" w:semiHidden="1" w:unhideWhenUsed="1" w:qFormat="1"/>
-    <w:lsdException w:name="heading 4" w:uiPriority="9" w:semiHidden="1" w:unhideWhenUsed="1" w:qFormat="1"/>
-    <w:lsdException w:name="heading 5" w:uiPriority="9" w:semiHidden="1" w:unhideWhenUsed="1" w:qFormat="1"/>
-    <w:lsdException w:name="heading 6" w:uiPriority="9" w:semiHidden="1" w:unhideWhenUsed="1" w:qFormat="1"/>
-    <w:lsdException w:name="heading 7" w:uiPriority="9" w:semiHidden="1" w:unhideWhenUsed="1" w:qFormat="1"/>
-    <w:lsdException w:name="heading 8" w:uiPriority="9" w:semiHidden="1" w:unhideWhenUsed="1" w:qFormat="1"/>
-    <w:lsdException w:name="heading 9" w:uiPriority="9" w:semiHidden="1" w:unhideWhenUsed="1" w:qFormat="1"/>
+    <w:lsdException w:name="heading 2" w:semiHidden="1" w:uiPriority="9" w:unhideWhenUsed="1" w:qFormat="1"/>
+    <w:lsdException w:name="heading 3" w:semiHidden="1" w:uiPriority="9" w:unhideWhenUsed="1" w:qFormat="1"/>
+    <w:lsdException w:name="heading 4" w:semiHidden="1" w:uiPriority="9" w:unhideWhenUsed="1" w:qFormat="1"/>
+    <w:lsdException w:name="heading 5" w:semiHidden="1" w:uiPriority="9" w:unhideWhenUsed="1" w:qFormat="1"/>
+    <w:lsdException w:name="heading 6" w:semiHidden="1" w:uiPriority="9" w:unhideWhenUsed="1" w:qFormat="1"/>
+    <w:lsdException w:name="heading 7" w:semiHidden="1" w:uiPriority="9" w:unhideWhenUsed="1" w:qFormat="1"/>
+    <w:lsdException w:name="heading 8" w:semiHidden="1" w:uiPriority="9" w:unhideWhenUsed="1" w:qFormat="1"/>
+    <w:lsdException w:name="heading 9" w:semiHidden="1" w:uiPriority="9" w:unhideWhenUsed="1" w:qFormat="1"/>
     <w:lsdException w:name="index 1" w:semiHidden="1" w:unhideWhenUsed="1"/>
     <w:lsdException w:name="index 2" w:semiHidden="1" w:unhideWhenUsed="1"/>
     <w:lsdException w:name="index 3" w:semiHidden="1" w:unhideWhenUsed="1"/>
@@ -967,22 +911,22 @@
     <w:lsdException w:name="index 7" w:semiHidden="1" w:unhideWhenUsed="1"/>
     <w:lsdException w:name="index 8" w:semiHidden="1" w:unhideWhenUsed="1"/>
     <w:lsdException w:name="index 9" w:semiHidden="1" w:unhideWhenUsed="1"/>
-    <w:lsdException w:name="toc 1" w:uiPriority="39" w:semiHidden="1" w:unhideWhenUsed="1"/>
-    <w:lsdException w:name="toc 2" w:uiPriority="39" w:semiHidden="1" w:unhideWhenUsed="1"/>
-    <w:lsdException w:name="toc 3" w:uiPriority="39" w:semiHidden="1" w:unhideWhenUsed="1"/>
-    <w:lsdException w:name="toc 4" w:uiPriority="39" w:semiHidden="1" w:unhideWhenUsed="1"/>
-    <w:lsdException w:name="toc 5" w:uiPriority="39" w:semiHidden="1" w:unhideWhenUsed="1"/>
-    <w:lsdException w:name="toc 6" w:uiPriority="39" w:semiHidden="1" w:unhideWhenUsed="1"/>
-    <w:lsdException w:name="toc 7" w:uiPriority="39" w:semiHidden="1" w:unhideWhenUsed="1"/>
-    <w:lsdException w:name="toc 8" w:uiPriority="39" w:semiHidden="1" w:unhideWhenUsed="1"/>
-    <w:lsdException w:name="toc 9" w:uiPriority="39" w:semiHidden="1" w:unhideWhenUsed="1"/>
+    <w:lsdException w:name="toc 1" w:semiHidden="1" w:uiPriority="39" w:unhideWhenUsed="1"/>
+    <w:lsdException w:name="toc 2" w:semiHidden="1" w:uiPriority="39" w:unhideWhenUsed="1"/>
+    <w:lsdException w:name="toc 3" w:semiHidden="1" w:uiPriority="39" w:unhideWhenUsed="1"/>
+    <w:lsdException w:name="toc 4" w:semiHidden="1" w:uiPriority="39" w:unhideWhenUsed="1"/>
+    <w:lsdException w:name="toc 5" w:semiHidden="1" w:uiPriority="39" w:unhideWhenUsed="1"/>
+    <w:lsdException w:name="toc 6" w:semiHidden="1" w:uiPriority="39" w:unhideWhenUsed="1"/>
+    <w:lsdException w:name="toc 7" w:semiHidden="1" w:uiPriority="39" w:unhideWhenUsed="1"/>
+    <w:lsdException w:name="toc 8" w:semiHidden="1" w:uiPriority="39" w:unhideWhenUsed="1"/>
+    <w:lsdException w:name="toc 9" w:semiHidden="1" w:uiPriority="39" w:unhideWhenUsed="1"/>
     <w:lsdException w:name="Normal Indent" w:semiHidden="1" w:unhideWhenUsed="1"/>
     <w:lsdException w:name="footnote text" w:semiHidden="1" w:unhideWhenUsed="1"/>
     <w:lsdException w:name="annotation text" w:semiHidden="1" w:unhideWhenUsed="1"/>
     <w:lsdException w:name="header" w:semiHidden="1" w:unhideWhenUsed="1"/>
     <w:lsdException w:name="footer" w:semiHidden="1" w:unhideWhenUsed="1"/>
     <w:lsdException w:name="index heading" w:semiHidden="1" w:unhideWhenUsed="1"/>
-    <w:lsdException w:name="caption" w:uiPriority="35" w:semiHidden="1" w:unhideWhenUsed="1" w:qFormat="1"/>
+    <w:lsdException w:name="caption" w:semiHidden="1" w:uiPriority="35" w:unhideWhenUsed="1" w:qFormat="1"/>
     <w:lsdException w:name="table of figures" w:semiHidden="1" w:unhideWhenUsed="1"/>
     <w:lsdException w:name="envelope address" w:semiHidden="1" w:unhideWhenUsed="1"/>
     <w:lsdException w:name="envelope return" w:semiHidden="1" w:unhideWhenUsed="1"/>
@@ -1013,7 +957,7 @@
     <w:lsdException w:name="Title" w:uiPriority="10" w:qFormat="1"/>
     <w:lsdException w:name="Closing" w:semiHidden="1" w:unhideWhenUsed="1"/>
     <w:lsdException w:name="Signature" w:semiHidden="1" w:unhideWhenUsed="1"/>
-    <w:lsdException w:name="Default Paragraph Font" w:uiPriority="1" w:semiHidden="1" w:unhideWhenUsed="1"/>
+    <w:lsdException w:name="Default Paragraph Font" w:semiHidden="1" w:uiPriority="1" w:unhideWhenUsed="1"/>
     <w:lsdException w:name="Body Text" w:semiHidden="1" w:unhideWhenUsed="1"/>
     <w:lsdException w:name="Body Text Indent" w:semiHidden="1" w:unhideWhenUsed="1"/>
     <w:lsdException w:name="List Continue" w:semiHidden="1" w:unhideWhenUsed="1"/>
@@ -1213,8 +1157,8 @@
     <w:lsdException w:name="Subtle Reference" w:uiPriority="31" w:qFormat="1"/>
     <w:lsdException w:name="Intense Reference" w:uiPriority="32" w:qFormat="1"/>
     <w:lsdException w:name="Book Title" w:uiPriority="33" w:qFormat="1"/>
-    <w:lsdException w:name="Bibliography" w:uiPriority="37" w:semiHidden="1" w:unhideWhenUsed="1"/>
-    <w:lsdException w:name="TOC Heading" w:uiPriority="39" w:semiHidden="1" w:unhideWhenUsed="1" w:qFormat="1"/>
+    <w:lsdException w:name="Bibliography" w:semiHidden="1" w:uiPriority="37" w:unhideWhenUsed="1"/>
+    <w:lsdException w:name="TOC Heading" w:semiHidden="1" w:uiPriority="39" w:unhideWhenUsed="1" w:qFormat="1"/>
     <w:lsdException w:name="Grid Table 4" w:uiPriority="49"/>
     <w:lsdException w:name="Grid Table 5 Dark" w:uiPriority="50"/>
     <w:lsdException w:name="Grid Table 6 Colorful" w:uiPriority="51"/>
@@ -1310,8 +1254,13 @@
     <w:lsdException w:name="List Table 5 Dark Accent 6" w:uiPriority="50"/>
     <w:lsdException w:name="List Table 6 Colorful Accent 6" w:uiPriority="51"/>
     <w:lsdException w:name="List Table 7 Colorful Accent 6" w:uiPriority="52"/>
+    <w:lsdException w:name="Mention" w:semiHidden="1" w:unhideWhenUsed="1"/>
+    <w:lsdException w:name="Smart Hyperlink" w:semiHidden="1" w:unhideWhenUsed="1"/>
+    <w:lsdException w:name="Hashtag" w:semiHidden="1" w:unhideWhenUsed="1"/>
+    <w:lsdException w:name="Unresolved Mention" w:semiHidden="1" w:unhideWhenUsed="1"/>
+    <w:lsdException w:name="Smart Link" w:semiHidden="1" w:unhideWhenUsed="1"/>
   </w:latentStyles>
-  <w:style w:type="paragraph" w:styleId="Normal" w:default="1">
+  <w:style w:type="paragraph" w:default="1" w:styleId="Normal">
     <w:name w:val="Normal"/>
     <w:qFormat/>
   </w:style>
@@ -1325,7 +1274,7 @@
       <w:outlineLvl w:val="0"/>
     </w:pPr>
     <w:rPr>
-      <w:rFonts w:ascii="Trebuchet MS" w:hAnsi="Trebuchet MS" w:eastAsia="Trebuchet MS" w:cs="Trebuchet MS"/>
+      <w:rFonts w:ascii="Trebuchet MS" w:eastAsia="Trebuchet MS" w:hAnsi="Trebuchet MS" w:cs="Trebuchet MS"/>
       <w:sz w:val="32"/>
     </w:rPr>
   </w:style>
@@ -1339,7 +1288,7 @@
       <w:outlineLvl w:val="1"/>
     </w:pPr>
     <w:rPr>
-      <w:rFonts w:ascii="Trebuchet MS" w:hAnsi="Trebuchet MS" w:eastAsia="Trebuchet MS" w:cs="Trebuchet MS"/>
+      <w:rFonts w:ascii="Trebuchet MS" w:eastAsia="Trebuchet MS" w:hAnsi="Trebuchet MS" w:cs="Trebuchet MS"/>
       <w:b/>
       <w:sz w:val="26"/>
     </w:rPr>
@@ -1354,7 +1303,7 @@
       <w:outlineLvl w:val="2"/>
     </w:pPr>
     <w:rPr>
-      <w:rFonts w:ascii="Trebuchet MS" w:hAnsi="Trebuchet MS" w:eastAsia="Trebuchet MS" w:cs="Trebuchet MS"/>
+      <w:rFonts w:ascii="Trebuchet MS" w:eastAsia="Trebuchet MS" w:hAnsi="Trebuchet MS" w:cs="Trebuchet MS"/>
       <w:b/>
       <w:color w:val="666666"/>
       <w:sz w:val="24"/>
@@ -1370,7 +1319,7 @@
       <w:outlineLvl w:val="3"/>
     </w:pPr>
     <w:rPr>
-      <w:rFonts w:ascii="Trebuchet MS" w:hAnsi="Trebuchet MS" w:eastAsia="Trebuchet MS" w:cs="Trebuchet MS"/>
+      <w:rFonts w:ascii="Trebuchet MS" w:eastAsia="Trebuchet MS" w:hAnsi="Trebuchet MS" w:cs="Trebuchet MS"/>
       <w:color w:val="666666"/>
       <w:u w:val="single"/>
     </w:rPr>
@@ -1385,7 +1334,7 @@
       <w:outlineLvl w:val="4"/>
     </w:pPr>
     <w:rPr>
-      <w:rFonts w:ascii="Trebuchet MS" w:hAnsi="Trebuchet MS" w:eastAsia="Trebuchet MS" w:cs="Trebuchet MS"/>
+      <w:rFonts w:ascii="Trebuchet MS" w:eastAsia="Trebuchet MS" w:hAnsi="Trebuchet MS" w:cs="Trebuchet MS"/>
       <w:color w:val="666666"/>
     </w:rPr>
   </w:style>
@@ -1399,18 +1348,18 @@
       <w:outlineLvl w:val="5"/>
     </w:pPr>
     <w:rPr>
-      <w:rFonts w:ascii="Trebuchet MS" w:hAnsi="Trebuchet MS" w:eastAsia="Trebuchet MS" w:cs="Trebuchet MS"/>
+      <w:rFonts w:ascii="Trebuchet MS" w:eastAsia="Trebuchet MS" w:hAnsi="Trebuchet MS" w:cs="Trebuchet MS"/>
       <w:i/>
       <w:color w:val="666666"/>
     </w:rPr>
   </w:style>
-  <w:style w:type="character" w:styleId="DefaultParagraphFont" w:default="1">
+  <w:style w:type="character" w:default="1" w:styleId="DefaultParagraphFont">
     <w:name w:val="Default Paragraph Font"/>
     <w:uiPriority w:val="1"/>
     <w:semiHidden/>
     <w:unhideWhenUsed/>
   </w:style>
-  <w:style w:type="table" w:styleId="TableNormal" w:default="1">
+  <w:style w:type="table" w:default="1" w:styleId="TableNormal">
     <w:name w:val="Normal Table"/>
     <w:uiPriority w:val="99"/>
     <w:semiHidden/>
@@ -1425,19 +1374,19 @@
       </w:tblCellMar>
     </w:tblPr>
   </w:style>
-  <w:style w:type="numbering" w:styleId="NoList" w:default="1">
+  <w:style w:type="numbering" w:default="1" w:styleId="NoList">
     <w:name w:val="No List"/>
     <w:uiPriority w:val="99"/>
     <w:semiHidden/>
     <w:unhideWhenUsed/>
   </w:style>
-  <w:style w:type="paragraph" w:styleId="Normal1" w:customStyle="1">
+  <w:style w:type="paragraph" w:customStyle="1" w:styleId="Normal1">
     <w:name w:val="Normal1"/>
     <w:pPr>
       <w:spacing w:line="276" w:lineRule="auto"/>
     </w:pPr>
     <w:rPr>
-      <w:rFonts w:ascii="Arial" w:hAnsi="Arial" w:eastAsia="Arial" w:cs="Arial"/>
+      <w:rFonts w:ascii="Arial" w:eastAsia="Arial" w:hAnsi="Arial" w:cs="Arial"/>
       <w:color w:val="000000"/>
       <w:sz w:val="22"/>
     </w:rPr>
@@ -1450,7 +1399,7 @@
       <w:contextualSpacing/>
     </w:pPr>
     <w:rPr>
-      <w:rFonts w:ascii="Trebuchet MS" w:hAnsi="Trebuchet MS" w:eastAsia="Trebuchet MS" w:cs="Trebuchet MS"/>
+      <w:rFonts w:ascii="Trebuchet MS" w:eastAsia="Trebuchet MS" w:hAnsi="Trebuchet MS" w:cs="Trebuchet MS"/>
       <w:sz w:val="42"/>
     </w:rPr>
   </w:style>
@@ -1463,7 +1412,7 @@
       <w:contextualSpacing/>
     </w:pPr>
     <w:rPr>
-      <w:rFonts w:ascii="Trebuchet MS" w:hAnsi="Trebuchet MS" w:eastAsia="Trebuchet MS" w:cs="Trebuchet MS"/>
+      <w:rFonts w:ascii="Trebuchet MS" w:eastAsia="Trebuchet MS" w:hAnsi="Trebuchet MS" w:cs="Trebuchet MS"/>
       <w:i/>
       <w:color w:val="666666"/>
       <w:sz w:val="26"/>
@@ -1483,7 +1432,7 @@
       </w:tabs>
     </w:pPr>
   </w:style>
-  <w:style w:type="character" w:styleId="HeaderChar" w:customStyle="1">
+  <w:style w:type="character" w:customStyle="1" w:styleId="HeaderChar">
     <w:name w:val="Header Char"/>
     <w:basedOn w:val="DefaultParagraphFont"/>
     <w:link w:val="Header"/>
@@ -1504,7 +1453,7 @@
       </w:tabs>
     </w:pPr>
   </w:style>
-  <w:style w:type="character" w:styleId="FooterChar" w:customStyle="1">
+  <w:style w:type="character" w:customStyle="1" w:styleId="FooterChar">
     <w:name w:val="Footer Char"/>
     <w:basedOn w:val="DefaultParagraphFont"/>
     <w:link w:val="Footer"/>
@@ -1525,7 +1474,7 @@
       <w:szCs w:val="18"/>
     </w:rPr>
   </w:style>
-  <w:style w:type="character" w:styleId="BalloonTextChar" w:customStyle="1">
+  <w:style w:type="character" w:customStyle="1" w:styleId="BalloonTextChar">
     <w:name w:val="Balloon Text Char"/>
     <w:basedOn w:val="DefaultParagraphFont"/>
     <w:link w:val="BalloonText"/>

</xml_diff>